<commit_message>
Modification des Games Doc et ajout du Gantt
</commit_message>
<xml_diff>
--- a/Game Document Bombercraft.docx
+++ b/Game Document Bombercraft.docx
@@ -232,7 +232,12 @@
         </w:numPr>
       </w:pPr>
       <w:r>
-        <w:t>Poser des bombes pour détruire des blocs et/ou tuer l’adversaire</w:t>
+        <w:t>Poser de</w:t>
+      </w:r>
+      <w:bookmarkStart w:id="0" w:name="_GoBack"/>
+      <w:bookmarkEnd w:id="0"/>
+      <w:r>
+        <w:t>s bombes pour détruire des blocs et/ou tuer l’adversaire</w:t>
       </w:r>
       <w:r>
         <w:t>.</w:t>
@@ -476,15 +481,15 @@
         <w:shd w:val="clear" w:color="auto" w:fill="FFFFFF"/>
         <w:spacing w:before="0" w:beforeAutospacing="0" w:after="0" w:afterAutospacing="0" w:line="255" w:lineRule="atLeast"/>
         <w:rPr>
-          <w:rFonts w:ascii="Tahoma" w:hAnsi="Tahoma" w:cs="Tahoma"/>
-          <w:color w:val="333333"/>
-          <w:sz w:val="20"/>
-          <w:szCs w:val="20"/>
-        </w:rPr>
-      </w:pPr>
-      <w:r>
-        <w:rPr>
-          <w:rFonts w:ascii="Tahoma" w:hAnsi="Tahoma" w:cs="Tahoma"/>
+          <w:rFonts w:asciiTheme="minorHAnsi" w:hAnsiTheme="minorHAnsi" w:cs="Tahoma"/>
+          <w:color w:val="333333"/>
+          <w:sz w:val="20"/>
+          <w:szCs w:val="20"/>
+        </w:rPr>
+      </w:pPr>
+      <w:r>
+        <w:rPr>
+          <w:rFonts w:asciiTheme="minorHAnsi" w:hAnsiTheme="minorHAnsi" w:cs="Tahoma"/>
           <w:color w:val="333333"/>
           <w:sz w:val="20"/>
           <w:szCs w:val="20"/>
@@ -494,7 +499,7 @@
       <w:proofErr w:type="spellStart"/>
       <w:r>
         <w:rPr>
-          <w:rFonts w:ascii="Tahoma" w:hAnsi="Tahoma" w:cs="Tahoma"/>
+          <w:rFonts w:asciiTheme="minorHAnsi" w:hAnsiTheme="minorHAnsi" w:cs="Tahoma"/>
           <w:color w:val="333333"/>
           <w:sz w:val="20"/>
           <w:szCs w:val="20"/>
@@ -504,7 +509,7 @@
       <w:proofErr w:type="spellEnd"/>
       <w:r>
         <w:rPr>
-          <w:rFonts w:ascii="Tahoma" w:hAnsi="Tahoma" w:cs="Tahoma"/>
+          <w:rFonts w:asciiTheme="minorHAnsi" w:hAnsiTheme="minorHAnsi" w:cs="Tahoma"/>
           <w:color w:val="333333"/>
           <w:sz w:val="20"/>
           <w:szCs w:val="20"/>
@@ -514,7 +519,7 @@
       <w:proofErr w:type="spellStart"/>
       <w:r>
         <w:rPr>
-          <w:rFonts w:ascii="Tahoma" w:hAnsi="Tahoma" w:cs="Tahoma"/>
+          <w:rFonts w:asciiTheme="minorHAnsi" w:hAnsiTheme="minorHAnsi" w:cs="Tahoma"/>
           <w:color w:val="333333"/>
           <w:sz w:val="20"/>
           <w:szCs w:val="20"/>
@@ -524,7 +529,7 @@
       <w:proofErr w:type="spellEnd"/>
       <w:r>
         <w:rPr>
-          <w:rFonts w:ascii="Tahoma" w:hAnsi="Tahoma" w:cs="Tahoma"/>
+          <w:rFonts w:asciiTheme="minorHAnsi" w:hAnsiTheme="minorHAnsi" w:cs="Tahoma"/>
           <w:color w:val="333333"/>
           <w:sz w:val="20"/>
           <w:szCs w:val="20"/>
@@ -538,15 +543,15 @@
         <w:shd w:val="clear" w:color="auto" w:fill="FFFFFF"/>
         <w:spacing w:before="150" w:beforeAutospacing="0" w:after="0" w:afterAutospacing="0" w:line="255" w:lineRule="atLeast"/>
         <w:rPr>
-          <w:rFonts w:ascii="Tahoma" w:hAnsi="Tahoma" w:cs="Tahoma"/>
-          <w:color w:val="333333"/>
-          <w:sz w:val="20"/>
-          <w:szCs w:val="20"/>
-        </w:rPr>
-      </w:pPr>
-      <w:r>
-        <w:rPr>
-          <w:rFonts w:ascii="Tahoma" w:hAnsi="Tahoma" w:cs="Tahoma"/>
+          <w:rFonts w:asciiTheme="minorHAnsi" w:hAnsiTheme="minorHAnsi" w:cs="Tahoma"/>
+          <w:color w:val="333333"/>
+          <w:sz w:val="20"/>
+          <w:szCs w:val="20"/>
+        </w:rPr>
+      </w:pPr>
+      <w:r>
+        <w:rPr>
+          <w:rFonts w:asciiTheme="minorHAnsi" w:hAnsiTheme="minorHAnsi" w:cs="Tahoma"/>
           <w:color w:val="333333"/>
           <w:sz w:val="20"/>
           <w:szCs w:val="20"/>
@@ -556,7 +561,7 @@
       <w:proofErr w:type="spellStart"/>
       <w:r>
         <w:rPr>
-          <w:rFonts w:ascii="Tahoma" w:hAnsi="Tahoma" w:cs="Tahoma"/>
+          <w:rFonts w:asciiTheme="minorHAnsi" w:hAnsiTheme="minorHAnsi" w:cs="Tahoma"/>
           <w:color w:val="333333"/>
           <w:sz w:val="20"/>
           <w:szCs w:val="20"/>
@@ -566,7 +571,7 @@
       <w:proofErr w:type="spellEnd"/>
       <w:r>
         <w:rPr>
-          <w:rFonts w:ascii="Tahoma" w:hAnsi="Tahoma" w:cs="Tahoma"/>
+          <w:rFonts w:asciiTheme="minorHAnsi" w:hAnsiTheme="minorHAnsi" w:cs="Tahoma"/>
           <w:color w:val="333333"/>
           <w:sz w:val="20"/>
           <w:szCs w:val="20"/>
@@ -580,15 +585,15 @@
         <w:shd w:val="clear" w:color="auto" w:fill="FFFFFF"/>
         <w:spacing w:before="150" w:beforeAutospacing="0" w:after="0" w:afterAutospacing="0" w:line="255" w:lineRule="atLeast"/>
         <w:rPr>
-          <w:rFonts w:ascii="Tahoma" w:hAnsi="Tahoma" w:cs="Tahoma"/>
-          <w:color w:val="333333"/>
-          <w:sz w:val="20"/>
-          <w:szCs w:val="20"/>
-        </w:rPr>
-      </w:pPr>
-      <w:r>
-        <w:rPr>
-          <w:rFonts w:ascii="Tahoma" w:hAnsi="Tahoma" w:cs="Tahoma"/>
+          <w:rFonts w:asciiTheme="minorHAnsi" w:hAnsiTheme="minorHAnsi" w:cs="Tahoma"/>
+          <w:color w:val="333333"/>
+          <w:sz w:val="20"/>
+          <w:szCs w:val="20"/>
+        </w:rPr>
+      </w:pPr>
+      <w:r>
+        <w:rPr>
+          <w:rFonts w:asciiTheme="minorHAnsi" w:hAnsiTheme="minorHAnsi" w:cs="Tahoma"/>
           <w:color w:val="333333"/>
           <w:sz w:val="20"/>
           <w:szCs w:val="20"/>
@@ -598,7 +603,7 @@
       <w:proofErr w:type="spellStart"/>
       <w:r>
         <w:rPr>
-          <w:rFonts w:ascii="Tahoma" w:hAnsi="Tahoma" w:cs="Tahoma"/>
+          <w:rFonts w:asciiTheme="minorHAnsi" w:hAnsiTheme="minorHAnsi" w:cs="Tahoma"/>
           <w:color w:val="333333"/>
           <w:sz w:val="20"/>
           <w:szCs w:val="20"/>
@@ -608,7 +613,7 @@
       <w:proofErr w:type="spellEnd"/>
       <w:r>
         <w:rPr>
-          <w:rFonts w:ascii="Tahoma" w:hAnsi="Tahoma" w:cs="Tahoma"/>
+          <w:rFonts w:asciiTheme="minorHAnsi" w:hAnsiTheme="minorHAnsi" w:cs="Tahoma"/>
           <w:color w:val="333333"/>
           <w:sz w:val="20"/>
           <w:szCs w:val="20"/>
@@ -618,7 +623,7 @@
       <w:proofErr w:type="gramStart"/>
       <w:r>
         <w:rPr>
-          <w:rFonts w:ascii="Tahoma" w:hAnsi="Tahoma" w:cs="Tahoma"/>
+          <w:rFonts w:asciiTheme="minorHAnsi" w:hAnsiTheme="minorHAnsi" w:cs="Tahoma"/>
           <w:color w:val="333333"/>
           <w:sz w:val="20"/>
           <w:szCs w:val="20"/>
@@ -633,15 +638,15 @@
         <w:shd w:val="clear" w:color="auto" w:fill="FFFFFF"/>
         <w:spacing w:before="150" w:beforeAutospacing="0" w:after="0" w:afterAutospacing="0" w:line="255" w:lineRule="atLeast"/>
         <w:rPr>
-          <w:rFonts w:ascii="Tahoma" w:hAnsi="Tahoma" w:cs="Tahoma"/>
-          <w:color w:val="333333"/>
-          <w:sz w:val="20"/>
-          <w:szCs w:val="20"/>
-        </w:rPr>
-      </w:pPr>
-      <w:r>
-        <w:rPr>
-          <w:rFonts w:ascii="Tahoma" w:hAnsi="Tahoma" w:cs="Tahoma"/>
+          <w:rFonts w:asciiTheme="minorHAnsi" w:hAnsiTheme="minorHAnsi" w:cs="Tahoma"/>
+          <w:color w:val="333333"/>
+          <w:sz w:val="20"/>
+          <w:szCs w:val="20"/>
+        </w:rPr>
+      </w:pPr>
+      <w:r>
+        <w:rPr>
+          <w:rFonts w:asciiTheme="minorHAnsi" w:hAnsiTheme="minorHAnsi" w:cs="Tahoma"/>
           <w:color w:val="333333"/>
           <w:sz w:val="20"/>
           <w:szCs w:val="20"/>
@@ -651,7 +656,7 @@
       <w:proofErr w:type="spellStart"/>
       <w:r>
         <w:rPr>
-          <w:rFonts w:ascii="Tahoma" w:hAnsi="Tahoma" w:cs="Tahoma"/>
+          <w:rFonts w:asciiTheme="minorHAnsi" w:hAnsiTheme="minorHAnsi" w:cs="Tahoma"/>
           <w:color w:val="333333"/>
           <w:sz w:val="20"/>
           <w:szCs w:val="20"/>
@@ -661,7 +666,7 @@
       <w:proofErr w:type="spellEnd"/>
       <w:r>
         <w:rPr>
-          <w:rFonts w:ascii="Tahoma" w:hAnsi="Tahoma" w:cs="Tahoma"/>
+          <w:rFonts w:asciiTheme="minorHAnsi" w:hAnsiTheme="minorHAnsi" w:cs="Tahoma"/>
           <w:color w:val="333333"/>
           <w:sz w:val="20"/>
           <w:szCs w:val="20"/>
@@ -675,15 +680,15 @@
         <w:shd w:val="clear" w:color="auto" w:fill="FFFFFF"/>
         <w:spacing w:before="150" w:beforeAutospacing="0" w:after="0" w:afterAutospacing="0" w:line="255" w:lineRule="atLeast"/>
         <w:rPr>
-          <w:rFonts w:ascii="Tahoma" w:hAnsi="Tahoma" w:cs="Tahoma"/>
-          <w:color w:val="333333"/>
-          <w:sz w:val="20"/>
-          <w:szCs w:val="20"/>
-        </w:rPr>
-      </w:pPr>
-      <w:r>
-        <w:rPr>
-          <w:rFonts w:ascii="Tahoma" w:hAnsi="Tahoma" w:cs="Tahoma"/>
+          <w:rFonts w:asciiTheme="minorHAnsi" w:hAnsiTheme="minorHAnsi" w:cs="Tahoma"/>
+          <w:color w:val="333333"/>
+          <w:sz w:val="20"/>
+          <w:szCs w:val="20"/>
+        </w:rPr>
+      </w:pPr>
+      <w:r>
+        <w:rPr>
+          <w:rFonts w:asciiTheme="minorHAnsi" w:hAnsiTheme="minorHAnsi" w:cs="Tahoma"/>
           <w:color w:val="333333"/>
           <w:sz w:val="20"/>
           <w:szCs w:val="20"/>
@@ -693,7 +698,7 @@
       <w:proofErr w:type="spellStart"/>
       <w:r>
         <w:rPr>
-          <w:rFonts w:ascii="Tahoma" w:hAnsi="Tahoma" w:cs="Tahoma"/>
+          <w:rFonts w:asciiTheme="minorHAnsi" w:hAnsiTheme="minorHAnsi" w:cs="Tahoma"/>
           <w:color w:val="333333"/>
           <w:sz w:val="20"/>
           <w:szCs w:val="20"/>
@@ -703,7 +708,7 @@
       <w:proofErr w:type="spellEnd"/>
       <w:r>
         <w:rPr>
-          <w:rFonts w:ascii="Tahoma" w:hAnsi="Tahoma" w:cs="Tahoma"/>
+          <w:rFonts w:asciiTheme="minorHAnsi" w:hAnsiTheme="minorHAnsi" w:cs="Tahoma"/>
           <w:color w:val="333333"/>
           <w:sz w:val="20"/>
           <w:szCs w:val="20"/>
@@ -717,15 +722,15 @@
         <w:shd w:val="clear" w:color="auto" w:fill="FFFFFF"/>
         <w:spacing w:before="150" w:beforeAutospacing="0" w:after="0" w:afterAutospacing="0" w:line="255" w:lineRule="atLeast"/>
         <w:rPr>
-          <w:rFonts w:ascii="Tahoma" w:hAnsi="Tahoma" w:cs="Tahoma"/>
-          <w:color w:val="333333"/>
-          <w:sz w:val="20"/>
-          <w:szCs w:val="20"/>
-        </w:rPr>
-      </w:pPr>
-      <w:r>
-        <w:rPr>
-          <w:rFonts w:ascii="Tahoma" w:hAnsi="Tahoma" w:cs="Tahoma"/>
+          <w:rFonts w:asciiTheme="minorHAnsi" w:hAnsiTheme="minorHAnsi" w:cs="Tahoma"/>
+          <w:color w:val="333333"/>
+          <w:sz w:val="20"/>
+          <w:szCs w:val="20"/>
+        </w:rPr>
+      </w:pPr>
+      <w:r>
+        <w:rPr>
+          <w:rFonts w:asciiTheme="minorHAnsi" w:hAnsiTheme="minorHAnsi" w:cs="Tahoma"/>
           <w:color w:val="333333"/>
           <w:sz w:val="20"/>
           <w:szCs w:val="20"/>
@@ -735,7 +740,7 @@
       <w:proofErr w:type="spellStart"/>
       <w:r>
         <w:rPr>
-          <w:rFonts w:ascii="Tahoma" w:hAnsi="Tahoma" w:cs="Tahoma"/>
+          <w:rFonts w:asciiTheme="minorHAnsi" w:hAnsiTheme="minorHAnsi" w:cs="Tahoma"/>
           <w:color w:val="333333"/>
           <w:sz w:val="20"/>
           <w:szCs w:val="20"/>
@@ -745,7 +750,7 @@
       <w:proofErr w:type="spellEnd"/>
       <w:r>
         <w:rPr>
-          <w:rFonts w:ascii="Tahoma" w:hAnsi="Tahoma" w:cs="Tahoma"/>
+          <w:rFonts w:asciiTheme="minorHAnsi" w:hAnsiTheme="minorHAnsi" w:cs="Tahoma"/>
           <w:color w:val="333333"/>
           <w:sz w:val="20"/>
           <w:szCs w:val="20"/>
@@ -759,15 +764,15 @@
         <w:shd w:val="clear" w:color="auto" w:fill="FFFFFF"/>
         <w:spacing w:before="150" w:beforeAutospacing="0" w:after="0" w:afterAutospacing="0" w:line="255" w:lineRule="atLeast"/>
         <w:rPr>
-          <w:rFonts w:ascii="Tahoma" w:hAnsi="Tahoma" w:cs="Tahoma"/>
-          <w:color w:val="333333"/>
-          <w:sz w:val="20"/>
-          <w:szCs w:val="20"/>
-        </w:rPr>
-      </w:pPr>
-      <w:r>
-        <w:rPr>
-          <w:rFonts w:ascii="Tahoma" w:hAnsi="Tahoma" w:cs="Tahoma"/>
+          <w:rFonts w:asciiTheme="minorHAnsi" w:hAnsiTheme="minorHAnsi" w:cs="Tahoma"/>
+          <w:color w:val="333333"/>
+          <w:sz w:val="20"/>
+          <w:szCs w:val="20"/>
+        </w:rPr>
+      </w:pPr>
+      <w:r>
+        <w:rPr>
+          <w:rFonts w:asciiTheme="minorHAnsi" w:hAnsiTheme="minorHAnsi" w:cs="Tahoma"/>
           <w:color w:val="333333"/>
           <w:sz w:val="20"/>
           <w:szCs w:val="20"/>
@@ -777,7 +782,7 @@
       <w:proofErr w:type="spellStart"/>
       <w:r>
         <w:rPr>
-          <w:rFonts w:ascii="Tahoma" w:hAnsi="Tahoma" w:cs="Tahoma"/>
+          <w:rFonts w:asciiTheme="minorHAnsi" w:hAnsiTheme="minorHAnsi" w:cs="Tahoma"/>
           <w:color w:val="333333"/>
           <w:sz w:val="20"/>
           <w:szCs w:val="20"/>
@@ -787,7 +792,7 @@
       <w:proofErr w:type="spellEnd"/>
       <w:r>
         <w:rPr>
-          <w:rFonts w:ascii="Tahoma" w:hAnsi="Tahoma" w:cs="Tahoma"/>
+          <w:rFonts w:asciiTheme="minorHAnsi" w:hAnsiTheme="minorHAnsi" w:cs="Tahoma"/>
           <w:color w:val="333333"/>
           <w:sz w:val="20"/>
           <w:szCs w:val="20"/>
@@ -801,15 +806,15 @@
         <w:shd w:val="clear" w:color="auto" w:fill="FFFFFF"/>
         <w:spacing w:before="150" w:beforeAutospacing="0" w:after="0" w:afterAutospacing="0" w:line="255" w:lineRule="atLeast"/>
         <w:rPr>
-          <w:rFonts w:ascii="Tahoma" w:hAnsi="Tahoma" w:cs="Tahoma"/>
-          <w:color w:val="333333"/>
-          <w:sz w:val="20"/>
-          <w:szCs w:val="20"/>
-        </w:rPr>
-      </w:pPr>
-      <w:r>
-        <w:rPr>
-          <w:rFonts w:ascii="Tahoma" w:hAnsi="Tahoma" w:cs="Tahoma"/>
+          <w:rFonts w:asciiTheme="minorHAnsi" w:hAnsiTheme="minorHAnsi" w:cs="Tahoma"/>
+          <w:color w:val="333333"/>
+          <w:sz w:val="20"/>
+          <w:szCs w:val="20"/>
+        </w:rPr>
+      </w:pPr>
+      <w:r>
+        <w:rPr>
+          <w:rFonts w:asciiTheme="minorHAnsi" w:hAnsiTheme="minorHAnsi" w:cs="Tahoma"/>
           <w:color w:val="333333"/>
           <w:sz w:val="20"/>
           <w:szCs w:val="20"/>
@@ -819,7 +824,7 @@
       <w:proofErr w:type="spellStart"/>
       <w:r>
         <w:rPr>
-          <w:rFonts w:ascii="Tahoma" w:hAnsi="Tahoma" w:cs="Tahoma"/>
+          <w:rFonts w:asciiTheme="minorHAnsi" w:hAnsiTheme="minorHAnsi" w:cs="Tahoma"/>
           <w:color w:val="333333"/>
           <w:sz w:val="20"/>
           <w:szCs w:val="20"/>
@@ -829,7 +834,7 @@
       <w:proofErr w:type="spellEnd"/>
       <w:r>
         <w:rPr>
-          <w:rFonts w:ascii="Tahoma" w:hAnsi="Tahoma" w:cs="Tahoma"/>
+          <w:rFonts w:asciiTheme="minorHAnsi" w:hAnsiTheme="minorHAnsi" w:cs="Tahoma"/>
           <w:color w:val="333333"/>
           <w:sz w:val="20"/>
           <w:szCs w:val="20"/>
@@ -852,7 +857,7 @@
       </w:pPr>
       <w:r>
         <w:rPr>
-          <w:rFonts w:ascii="Tahoma" w:hAnsi="Tahoma" w:cs="Tahoma"/>
+          <w:rFonts w:asciiTheme="minorHAnsi" w:hAnsiTheme="minorHAnsi" w:cs="Tahoma"/>
           <w:color w:val="333333"/>
           <w:sz w:val="20"/>
           <w:szCs w:val="20"/>
@@ -863,7 +868,7 @@
       <w:proofErr w:type="spellStart"/>
       <w:r>
         <w:rPr>
-          <w:rFonts w:ascii="Tahoma" w:hAnsi="Tahoma" w:cs="Tahoma"/>
+          <w:rFonts w:asciiTheme="minorHAnsi" w:hAnsiTheme="minorHAnsi" w:cs="Tahoma"/>
           <w:color w:val="333333"/>
           <w:sz w:val="20"/>
           <w:szCs w:val="20"/>
@@ -874,7 +879,7 @@
       <w:proofErr w:type="spellEnd"/>
       <w:r>
         <w:rPr>
-          <w:rFonts w:ascii="Tahoma" w:hAnsi="Tahoma" w:cs="Tahoma"/>
+          <w:rFonts w:asciiTheme="minorHAnsi" w:hAnsiTheme="minorHAnsi" w:cs="Tahoma"/>
           <w:color w:val="333333"/>
           <w:sz w:val="20"/>
           <w:szCs w:val="20"/>
@@ -892,6 +897,15 @@
       </w:pPr>
     </w:p>
     <w:p/>
+    <w:p/>
+    <w:p>
+      <w:pPr>
+        <w:pStyle w:val="Titre2"/>
+        <w:rPr>
+          <w:u w:val="single"/>
+        </w:rPr>
+      </w:pPr>
+    </w:p>
     <w:p/>
     <w:p>
       <w:pPr>
@@ -977,15 +991,15 @@
         <w:shd w:val="clear" w:color="auto" w:fill="FFFFFF"/>
         <w:spacing w:before="0" w:beforeAutospacing="0" w:after="0" w:afterAutospacing="0" w:line="255" w:lineRule="atLeast"/>
         <w:rPr>
-          <w:rFonts w:ascii="Tahoma" w:hAnsi="Tahoma" w:cs="Tahoma"/>
-          <w:color w:val="333333"/>
-          <w:sz w:val="20"/>
-          <w:szCs w:val="20"/>
-        </w:rPr>
-      </w:pPr>
-      <w:r>
-        <w:rPr>
-          <w:rFonts w:ascii="Tahoma" w:hAnsi="Tahoma" w:cs="Tahoma"/>
+          <w:rFonts w:asciiTheme="minorHAnsi" w:hAnsiTheme="minorHAnsi" w:cs="Tahoma"/>
+          <w:color w:val="333333"/>
+          <w:sz w:val="20"/>
+          <w:szCs w:val="20"/>
+        </w:rPr>
+      </w:pPr>
+      <w:r>
+        <w:rPr>
+          <w:rFonts w:asciiTheme="minorHAnsi" w:hAnsiTheme="minorHAnsi" w:cs="Tahoma"/>
           <w:color w:val="333333"/>
           <w:sz w:val="20"/>
           <w:szCs w:val="20"/>
@@ -999,15 +1013,15 @@
         <w:shd w:val="clear" w:color="auto" w:fill="FFFFFF"/>
         <w:spacing w:before="150" w:beforeAutospacing="0" w:after="0" w:afterAutospacing="0" w:line="255" w:lineRule="atLeast"/>
         <w:rPr>
-          <w:rFonts w:ascii="Tahoma" w:hAnsi="Tahoma" w:cs="Tahoma"/>
-          <w:color w:val="333333"/>
-          <w:sz w:val="20"/>
-          <w:szCs w:val="20"/>
-        </w:rPr>
-      </w:pPr>
-      <w:r>
-        <w:rPr>
-          <w:rFonts w:ascii="Tahoma" w:hAnsi="Tahoma" w:cs="Tahoma"/>
+          <w:rFonts w:asciiTheme="minorHAnsi" w:hAnsiTheme="minorHAnsi" w:cs="Tahoma"/>
+          <w:color w:val="333333"/>
+          <w:sz w:val="20"/>
+          <w:szCs w:val="20"/>
+        </w:rPr>
+      </w:pPr>
+      <w:r>
+        <w:rPr>
+          <w:rFonts w:asciiTheme="minorHAnsi" w:hAnsiTheme="minorHAnsi" w:cs="Tahoma"/>
           <w:color w:val="333333"/>
           <w:sz w:val="20"/>
           <w:szCs w:val="20"/>
@@ -1016,18 +1030,16 @@
       </w:r>
       <w:r>
         <w:rPr>
-          <w:rFonts w:ascii="Tahoma" w:hAnsi="Tahoma" w:cs="Tahoma"/>
+          <w:rFonts w:asciiTheme="minorHAnsi" w:hAnsiTheme="minorHAnsi" w:cs="Tahoma"/>
           <w:color w:val="333333"/>
           <w:sz w:val="20"/>
           <w:szCs w:val="20"/>
         </w:rPr>
         <w:t>,</w:t>
       </w:r>
-      <w:bookmarkStart w:id="0" w:name="_GoBack"/>
-      <w:bookmarkEnd w:id="0"/>
-      <w:r>
-        <w:rPr>
-          <w:rFonts w:ascii="Tahoma" w:hAnsi="Tahoma" w:cs="Tahoma"/>
+      <w:r>
+        <w:rPr>
+          <w:rFonts w:asciiTheme="minorHAnsi" w:hAnsiTheme="minorHAnsi" w:cs="Tahoma"/>
           <w:color w:val="333333"/>
           <w:sz w:val="20"/>
           <w:szCs w:val="20"/>

</xml_diff>